<commit_message>
lampiran dan file file pendukung
</commit_message>
<xml_diff>
--- a/Lampiran bimbingan/lembar konsultasi skripsi.docx
+++ b/Lampiran bimbingan/lembar konsultasi skripsi.docx
@@ -12,308 +12,6 @@
           <w:sz w:val="20"/>
         </w:rPr>
         <w:t xml:space="preserve"> </w:t>
-      </w:r>
-    </w:p>
-    <w:p>
-      <w:pPr>
-        <w:spacing w:after="29" w:line="259" w:lineRule="auto"/>
-        <w:ind w:left="-29" w:right="-28" w:firstLine="0"/>
-      </w:pPr>
-      <w:r>
-        <w:rPr>
-          <w:rFonts w:ascii="Calibri" w:eastAsia="Calibri" w:hAnsi="Calibri" w:cs="Calibri"/>
-          <w:noProof/>
-        </w:rPr>
-        <mc:AlternateContent>
-          <mc:Choice Requires="wpg">
-            <w:drawing>
-              <wp:inline distT="0" distB="0" distL="0" distR="0" wp14:anchorId="2A0E93E8" wp14:editId="0C4CFC22">
-                <wp:extent cx="6057646" cy="12192"/>
-                <wp:effectExtent l="0" t="0" r="0" b="0"/>
-                <wp:docPr id="7028" name="Group 7028"/>
-                <wp:cNvGraphicFramePr/>
-                <a:graphic xmlns:a="http://schemas.openxmlformats.org/drawingml/2006/main">
-                  <a:graphicData uri="http://schemas.microsoft.com/office/word/2010/wordprocessingGroup">
-                    <wpg:wgp>
-                      <wpg:cNvGrpSpPr/>
-                      <wpg:grpSpPr>
-                        <a:xfrm>
-                          <a:off x="0" y="0"/>
-                          <a:ext cx="6057646" cy="12192"/>
-                          <a:chOff x="0" y="0"/>
-                          <a:chExt cx="6057646" cy="12192"/>
-                        </a:xfrm>
-                      </wpg:grpSpPr>
-                      <wps:wsp>
-                        <wps:cNvPr id="7760" name="Shape 7760"/>
-                        <wps:cNvSpPr/>
-                        <wps:spPr>
-                          <a:xfrm>
-                            <a:off x="0" y="0"/>
-                            <a:ext cx="6057646" cy="12192"/>
-                          </a:xfrm>
-                          <a:custGeom>
-                            <a:avLst/>
-                            <a:gdLst/>
-                            <a:ahLst/>
-                            <a:cxnLst/>
-                            <a:rect l="0" t="0" r="0" b="0"/>
-                            <a:pathLst>
-                              <a:path w="6057646" h="12192">
-                                <a:moveTo>
-                                  <a:pt x="0" y="0"/>
-                                </a:moveTo>
-                                <a:lnTo>
-                                  <a:pt x="6057646" y="0"/>
-                                </a:lnTo>
-                                <a:lnTo>
-                                  <a:pt x="6057646" y="12192"/>
-                                </a:lnTo>
-                                <a:lnTo>
-                                  <a:pt x="0" y="12192"/>
-                                </a:lnTo>
-                                <a:lnTo>
-                                  <a:pt x="0" y="0"/>
-                                </a:lnTo>
-                              </a:path>
-                            </a:pathLst>
-                          </a:custGeom>
-                          <a:ln w="0" cap="flat">
-                            <a:round/>
-                          </a:ln>
-                        </wps:spPr>
-                        <wps:style>
-                          <a:lnRef idx="0">
-                            <a:srgbClr val="000000">
-                              <a:alpha val="0"/>
-                            </a:srgbClr>
-                          </a:lnRef>
-                          <a:fillRef idx="1">
-                            <a:srgbClr val="000000"/>
-                          </a:fillRef>
-                          <a:effectRef idx="0">
-                            <a:scrgbClr r="0" g="0" b="0"/>
-                          </a:effectRef>
-                          <a:fontRef idx="none"/>
-                        </wps:style>
-                        <wps:bodyPr/>
-                      </wps:wsp>
-                    </wpg:wgp>
-                  </a:graphicData>
-                </a:graphic>
-              </wp:inline>
-            </w:drawing>
-          </mc:Choice>
-          <mc:Fallback xmlns:a="http://schemas.openxmlformats.org/drawingml/2006/main">
-            <w:pict>
-              <v:group id="Group 7028" style="width:476.98pt;height:0.960022pt;mso-position-horizontal-relative:char;mso-position-vertical-relative:line" coordsize="60576,121">
-                <v:shape id="Shape 7761" style="position:absolute;width:60576;height:121;left:0;top:0;" coordsize="6057646,12192" path="m0,0l6057646,0l6057646,12192l0,12192l0,0">
-                  <v:stroke weight="0pt" endcap="flat" joinstyle="round" on="false" color="#000000" opacity="0"/>
-                  <v:fill on="true" color="#000000"/>
-                </v:shape>
-              </v:group>
-            </w:pict>
-          </mc:Fallback>
-        </mc:AlternateContent>
-      </w:r>
-    </w:p>
-    <w:p>
-      <w:pPr>
-        <w:spacing w:after="0" w:line="259" w:lineRule="auto"/>
-        <w:ind w:left="0" w:right="0" w:firstLine="0"/>
-      </w:pPr>
-      <w:r>
-        <w:rPr>
-          <w:b/>
-        </w:rPr>
-        <w:t xml:space="preserve">Lampiran 50: Format Lembar </w:t>
-      </w:r>
-      <w:proofErr w:type="spellStart"/>
-      <w:r>
-        <w:rPr>
-          <w:b/>
-        </w:rPr>
-        <w:t>Konsultasi</w:t>
-      </w:r>
-      <w:proofErr w:type="spellEnd"/>
-      <w:r>
-        <w:rPr>
-          <w:b/>
-        </w:rPr>
-        <w:t xml:space="preserve"> </w:t>
-      </w:r>
-      <w:proofErr w:type="spellStart"/>
-      <w:r>
-        <w:rPr>
-          <w:b/>
-        </w:rPr>
-        <w:t>Skripsi</w:t>
-      </w:r>
-      <w:proofErr w:type="spellEnd"/>
-      <w:r>
-        <w:rPr>
-          <w:b/>
-        </w:rPr>
-        <w:t xml:space="preserve"> </w:t>
-      </w:r>
-      <w:proofErr w:type="spellStart"/>
-      <w:r>
-        <w:rPr>
-          <w:b/>
-        </w:rPr>
-        <w:t>Untuk</w:t>
-      </w:r>
-      <w:proofErr w:type="spellEnd"/>
-      <w:r>
-        <w:rPr>
-          <w:b/>
-        </w:rPr>
-        <w:t xml:space="preserve"> </w:t>
-      </w:r>
-      <w:proofErr w:type="spellStart"/>
-      <w:r>
-        <w:rPr>
-          <w:b/>
-        </w:rPr>
-        <w:t>Dosen</w:t>
-      </w:r>
-      <w:proofErr w:type="spellEnd"/>
-      <w:r>
-        <w:rPr>
-          <w:b/>
-        </w:rPr>
-        <w:t xml:space="preserve"> </w:t>
-      </w:r>
-      <w:proofErr w:type="spellStart"/>
-      <w:r>
-        <w:rPr>
-          <w:b/>
-        </w:rPr>
-        <w:t>Pembimbing</w:t>
-      </w:r>
-      <w:proofErr w:type="spellEnd"/>
-      <w:r>
-        <w:rPr>
-          <w:b/>
-        </w:rPr>
-        <w:t xml:space="preserve"> I (Program </w:t>
-      </w:r>
-      <w:proofErr w:type="spellStart"/>
-      <w:r>
-        <w:rPr>
-          <w:b/>
-        </w:rPr>
-        <w:t>Sarjana</w:t>
-      </w:r>
-      <w:proofErr w:type="spellEnd"/>
-      <w:r>
-        <w:rPr>
-          <w:b/>
-        </w:rPr>
-        <w:t xml:space="preserve">) </w:t>
-      </w:r>
-    </w:p>
-    <w:p>
-      <w:pPr>
-        <w:spacing w:after="41" w:line="259" w:lineRule="auto"/>
-        <w:ind w:left="-29" w:right="-28" w:firstLine="0"/>
-      </w:pPr>
-      <w:r>
-        <w:rPr>
-          <w:rFonts w:ascii="Calibri" w:eastAsia="Calibri" w:hAnsi="Calibri" w:cs="Calibri"/>
-          <w:noProof/>
-        </w:rPr>
-        <mc:AlternateContent>
-          <mc:Choice Requires="wpg">
-            <w:drawing>
-              <wp:inline distT="0" distB="0" distL="0" distR="0" wp14:anchorId="00715775" wp14:editId="1734D256">
-                <wp:extent cx="6057646" cy="12192"/>
-                <wp:effectExtent l="0" t="0" r="0" b="0"/>
-                <wp:docPr id="7029" name="Group 7029"/>
-                <wp:cNvGraphicFramePr/>
-                <a:graphic xmlns:a="http://schemas.openxmlformats.org/drawingml/2006/main">
-                  <a:graphicData uri="http://schemas.microsoft.com/office/word/2010/wordprocessingGroup">
-                    <wpg:wgp>
-                      <wpg:cNvGrpSpPr/>
-                      <wpg:grpSpPr>
-                        <a:xfrm>
-                          <a:off x="0" y="0"/>
-                          <a:ext cx="6057646" cy="12192"/>
-                          <a:chOff x="0" y="0"/>
-                          <a:chExt cx="6057646" cy="12192"/>
-                        </a:xfrm>
-                      </wpg:grpSpPr>
-                      <wps:wsp>
-                        <wps:cNvPr id="7762" name="Shape 7762"/>
-                        <wps:cNvSpPr/>
-                        <wps:spPr>
-                          <a:xfrm>
-                            <a:off x="0" y="0"/>
-                            <a:ext cx="6057646" cy="12192"/>
-                          </a:xfrm>
-                          <a:custGeom>
-                            <a:avLst/>
-                            <a:gdLst/>
-                            <a:ahLst/>
-                            <a:cxnLst/>
-                            <a:rect l="0" t="0" r="0" b="0"/>
-                            <a:pathLst>
-                              <a:path w="6057646" h="12192">
-                                <a:moveTo>
-                                  <a:pt x="0" y="0"/>
-                                </a:moveTo>
-                                <a:lnTo>
-                                  <a:pt x="6057646" y="0"/>
-                                </a:lnTo>
-                                <a:lnTo>
-                                  <a:pt x="6057646" y="12192"/>
-                                </a:lnTo>
-                                <a:lnTo>
-                                  <a:pt x="0" y="12192"/>
-                                </a:lnTo>
-                                <a:lnTo>
-                                  <a:pt x="0" y="0"/>
-                                </a:lnTo>
-                              </a:path>
-                            </a:pathLst>
-                          </a:custGeom>
-                          <a:ln w="0" cap="flat">
-                            <a:round/>
-                          </a:ln>
-                        </wps:spPr>
-                        <wps:style>
-                          <a:lnRef idx="0">
-                            <a:srgbClr val="000000">
-                              <a:alpha val="0"/>
-                            </a:srgbClr>
-                          </a:lnRef>
-                          <a:fillRef idx="1">
-                            <a:srgbClr val="000000"/>
-                          </a:fillRef>
-                          <a:effectRef idx="0">
-                            <a:scrgbClr r="0" g="0" b="0"/>
-                          </a:effectRef>
-                          <a:fontRef idx="none"/>
-                        </wps:style>
-                        <wps:bodyPr/>
-                      </wps:wsp>
-                    </wpg:wgp>
-                  </a:graphicData>
-                </a:graphic>
-              </wp:inline>
-            </w:drawing>
-          </mc:Choice>
-          <mc:Fallback xmlns:a="http://schemas.openxmlformats.org/drawingml/2006/main">
-            <w:pict>
-              <v:group id="Group 7029" style="width:476.98pt;height:0.960022pt;mso-position-horizontal-relative:char;mso-position-vertical-relative:line" coordsize="60576,121">
-                <v:shape id="Shape 7763" style="position:absolute;width:60576;height:121;left:0;top:0;" coordsize="6057646,12192" path="m0,0l6057646,0l6057646,12192l0,12192l0,0">
-                  <v:stroke weight="0pt" endcap="flat" joinstyle="round" on="false" color="#000000" opacity="0"/>
-                  <v:fill on="true" color="#000000"/>
-                </v:shape>
-              </v:group>
-            </w:pict>
-          </mc:Fallback>
-        </mc:AlternateContent>
       </w:r>
     </w:p>
     <w:p>
@@ -331,9 +29,7 @@
         <w:tblW w:w="9323" w:type="dxa"/>
         <w:tblInd w:w="-42" w:type="dxa"/>
         <w:tblCellMar>
-          <w:top w:w="0" w:type="dxa"/>
           <w:left w:w="106" w:type="dxa"/>
-          <w:bottom w:w="0" w:type="dxa"/>
           <w:right w:w="115" w:type="dxa"/>
         </w:tblCellMar>
         <w:tblLook w:val="04A0" w:firstRow="1" w:lastRow="0" w:firstColumn="1" w:lastColumn="0" w:noHBand="0" w:noVBand="1"/>
@@ -499,30 +195,35 @@
       <w:pPr>
         <w:ind w:right="367"/>
       </w:pPr>
-      <w:r>
-        <w:t>NIM</w:t>
-      </w:r>
-      <w:r>
-        <w:tab/>
-      </w:r>
-      <w:r>
-        <w:tab/>
-      </w:r>
-      <w:r>
-        <w:tab/>
-      </w:r>
-      <w:r>
-        <w:t xml:space="preserve">: </w:t>
-      </w:r>
-      <w:r>
-        <w:t>10200086</w:t>
-      </w:r>
     </w:p>
     <w:p>
       <w:pPr>
         <w:ind w:right="367"/>
       </w:pPr>
       <w:r>
+        <w:t>NIM</w:t>
+      </w:r>
+      <w:r>
+        <w:tab/>
+      </w:r>
+      <w:r>
+        <w:tab/>
+      </w:r>
+      <w:r>
+        <w:tab/>
+      </w:r>
+      <w:r>
+        <w:t xml:space="preserve">: </w:t>
+      </w:r>
+      <w:r>
+        <w:t>10200086</w:t>
+      </w:r>
+    </w:p>
+    <w:p>
+      <w:pPr>
+        <w:ind w:right="367"/>
+      </w:pPr>
+      <w:r>
         <w:t xml:space="preserve">Nama </w:t>
       </w:r>
       <w:proofErr w:type="spellStart"/>
@@ -540,7 +241,13 @@
         <w:t xml:space="preserve">: </w:t>
       </w:r>
       <w:r>
-        <w:t>Muhamad Zulfikar Ali</w:t>
+        <w:t xml:space="preserve">Muhamad </w:t>
+      </w:r>
+      <w:r>
+        <w:t>Dz</w:t>
+      </w:r>
+      <w:r>
+        <w:t>ulfikar Ali</w:t>
       </w:r>
     </w:p>
     <w:p>
@@ -624,11 +331,11 @@
       </w:r>
       <w:proofErr w:type="spellEnd"/>
       <w:r>
-        <w:t xml:space="preserve"> S</w:t>
-      </w:r>
-      <w:proofErr w:type="spellStart"/>
-      <w:r>
-        <w:t>istem</w:t>
+        <w:t xml:space="preserve"> </w:t>
+      </w:r>
+      <w:proofErr w:type="spellStart"/>
+      <w:r>
+        <w:t>Sistem</w:t>
       </w:r>
       <w:proofErr w:type="spellEnd"/>
       <w:r>
@@ -704,19 +411,13 @@
         <w:tblStyle w:val="TableGrid"/>
         <w:tblW w:w="8899" w:type="dxa"/>
         <w:tblInd w:w="114" w:type="dxa"/>
-        <w:tblCellMar>
-          <w:top w:w="0" w:type="dxa"/>
-          <w:left w:w="0" w:type="dxa"/>
-          <w:bottom w:w="0" w:type="dxa"/>
-          <w:right w:w="0" w:type="dxa"/>
-        </w:tblCellMar>
         <w:tblLook w:val="04A0" w:firstRow="1" w:lastRow="0" w:firstColumn="1" w:lastColumn="0" w:noHBand="0" w:noVBand="1"/>
       </w:tblPr>
       <w:tblGrid>
-        <w:gridCol w:w="802"/>
-        <w:gridCol w:w="1384"/>
-        <w:gridCol w:w="4885"/>
-        <w:gridCol w:w="1828"/>
+        <w:gridCol w:w="816"/>
+        <w:gridCol w:w="1191"/>
+        <w:gridCol w:w="5048"/>
+        <w:gridCol w:w="1844"/>
       </w:tblGrid>
       <w:tr>
         <w:trPr>
@@ -731,72 +432,73 @@
               <w:bottom w:val="single" w:sz="5" w:space="0" w:color="000000"/>
               <w:right w:val="single" w:sz="5" w:space="0" w:color="000000"/>
             </w:tcBorders>
-          </w:tcPr>
-          <w:p>
-            <w:pPr>
-              <w:spacing w:after="66" w:line="259" w:lineRule="auto"/>
-              <w:ind w:left="6" w:right="0" w:firstLine="0"/>
-            </w:pPr>
-            <w:r>
-              <w:rPr>
-                <w:sz w:val="13"/>
+            <w:vAlign w:val="center"/>
+          </w:tcPr>
+          <w:p>
+            <w:pPr>
+              <w:spacing w:after="0" w:line="259" w:lineRule="auto"/>
+              <w:ind w:left="0" w:right="0" w:firstLine="0"/>
+              <w:jc w:val="center"/>
+              <w:rPr>
+                <w:b/>
+                <w:bCs/>
+              </w:rPr>
+            </w:pPr>
+            <w:r>
+              <w:rPr>
+                <w:b/>
+                <w:bCs/>
+              </w:rPr>
+              <w:t>No</w:t>
+            </w:r>
+          </w:p>
+        </w:tc>
+        <w:tc>
+          <w:tcPr>
+            <w:tcW w:w="1191" w:type="dxa"/>
+            <w:tcBorders>
+              <w:top w:val="single" w:sz="5" w:space="0" w:color="000000"/>
+              <w:left w:val="single" w:sz="5" w:space="0" w:color="000000"/>
+              <w:bottom w:val="single" w:sz="5" w:space="0" w:color="000000"/>
+              <w:right w:val="single" w:sz="5" w:space="0" w:color="000000"/>
+            </w:tcBorders>
+            <w:vAlign w:val="center"/>
+          </w:tcPr>
+          <w:p>
+            <w:pPr>
+              <w:spacing w:after="0" w:line="259" w:lineRule="auto"/>
+              <w:ind w:left="0" w:right="0" w:firstLine="0"/>
+              <w:jc w:val="center"/>
+              <w:rPr>
+                <w:b/>
+                <w:bCs/>
+              </w:rPr>
+            </w:pPr>
+            <w:proofErr w:type="spellStart"/>
+            <w:r>
+              <w:rPr>
+                <w:b/>
+                <w:bCs/>
+              </w:rPr>
+              <w:t>Tanggal</w:t>
+            </w:r>
+            <w:proofErr w:type="spellEnd"/>
+            <w:r>
+              <w:rPr>
+                <w:b/>
+                <w:bCs/>
               </w:rPr>
               <w:t xml:space="preserve"> </w:t>
             </w:r>
-          </w:p>
-          <w:p>
-            <w:pPr>
-              <w:spacing w:after="0" w:line="259" w:lineRule="auto"/>
-              <w:ind w:left="203" w:right="0" w:firstLine="0"/>
-            </w:pPr>
+            <w:proofErr w:type="spellStart"/>
             <w:r>
               <w:rPr>
                 <w:b/>
-              </w:rPr>
-              <w:t>No</w:t>
-            </w:r>
-            <w:r>
-              <w:t xml:space="preserve"> </w:t>
-            </w:r>
-          </w:p>
-        </w:tc>
-        <w:tc>
-          <w:tcPr>
-            <w:tcW w:w="1191" w:type="dxa"/>
-            <w:tcBorders>
-              <w:top w:val="single" w:sz="5" w:space="0" w:color="000000"/>
-              <w:left w:val="single" w:sz="5" w:space="0" w:color="000000"/>
-              <w:bottom w:val="single" w:sz="5" w:space="0" w:color="000000"/>
-              <w:right w:val="single" w:sz="5" w:space="0" w:color="000000"/>
-            </w:tcBorders>
-          </w:tcPr>
-          <w:p>
-            <w:pPr>
-              <w:spacing w:after="0" w:line="259" w:lineRule="auto"/>
-              <w:ind w:left="332" w:right="0" w:firstLine="204"/>
-            </w:pPr>
-            <w:proofErr w:type="spellStart"/>
-            <w:r>
-              <w:rPr>
-                <w:b/>
-              </w:rPr>
-              <w:t>Tanggal</w:t>
+                <w:bCs/>
+              </w:rPr>
+              <w:t>Bimbingan</w:t>
             </w:r>
             <w:proofErr w:type="spellEnd"/>
-            <w:r>
-              <w:t xml:space="preserve"> </w:t>
-            </w:r>
-            <w:proofErr w:type="spellStart"/>
-            <w:r>
-              <w:rPr>
-                <w:b/>
-              </w:rPr>
-              <w:t>Bimbingan</w:t>
-            </w:r>
-            <w:proofErr w:type="spellEnd"/>
-            <w:r>
-              <w:t xml:space="preserve"> </w:t>
-            </w:r>
           </w:p>
         </w:tc>
         <w:tc>
@@ -808,29 +510,23 @@
               <w:bottom w:val="single" w:sz="5" w:space="0" w:color="000000"/>
               <w:right w:val="single" w:sz="5" w:space="0" w:color="000000"/>
             </w:tcBorders>
-          </w:tcPr>
-          <w:p>
-            <w:pPr>
-              <w:spacing w:after="66" w:line="259" w:lineRule="auto"/>
-              <w:ind w:left="6" w:right="0" w:firstLine="0"/>
-            </w:pPr>
-            <w:r>
-              <w:rPr>
-                <w:sz w:val="13"/>
-              </w:rPr>
-              <w:t xml:space="preserve"> </w:t>
-            </w:r>
-          </w:p>
+            <w:vAlign w:val="center"/>
+          </w:tcPr>
           <w:p>
             <w:pPr>
               <w:spacing w:after="0" w:line="259" w:lineRule="auto"/>
               <w:ind w:left="0" w:right="142" w:firstLine="0"/>
               <w:jc w:val="center"/>
+              <w:rPr>
+                <w:b/>
+                <w:bCs/>
+              </w:rPr>
             </w:pPr>
             <w:proofErr w:type="spellStart"/>
             <w:r>
               <w:rPr>
                 <w:b/>
+                <w:bCs/>
               </w:rPr>
               <w:t>Pokok</w:t>
             </w:r>
@@ -838,6 +534,7 @@
             <w:r>
               <w:rPr>
                 <w:b/>
+                <w:bCs/>
               </w:rPr>
               <w:t xml:space="preserve"> </w:t>
             </w:r>
@@ -845,41 +542,63 @@
             <w:r>
               <w:rPr>
                 <w:b/>
+                <w:bCs/>
               </w:rPr>
               <w:t>Bahasan</w:t>
             </w:r>
             <w:proofErr w:type="spellEnd"/>
-            <w:r>
+          </w:p>
+        </w:tc>
+        <w:tc>
+          <w:tcPr>
+            <w:tcW w:w="1844" w:type="dxa"/>
+            <w:tcBorders>
+              <w:top w:val="single" w:sz="5" w:space="0" w:color="000000"/>
+              <w:left w:val="single" w:sz="5" w:space="0" w:color="000000"/>
+              <w:bottom w:val="single" w:sz="5" w:space="0" w:color="000000"/>
+              <w:right w:val="single" w:sz="5" w:space="0" w:color="000000"/>
+            </w:tcBorders>
+            <w:vAlign w:val="center"/>
+          </w:tcPr>
+          <w:p>
+            <w:pPr>
+              <w:spacing w:after="0" w:line="259" w:lineRule="auto"/>
+              <w:ind w:left="0" w:right="0" w:firstLine="0"/>
+              <w:jc w:val="center"/>
+              <w:rPr>
+                <w:b/>
+                <w:bCs/>
+              </w:rPr>
+            </w:pPr>
+            <w:proofErr w:type="spellStart"/>
+            <w:r>
+              <w:rPr>
+                <w:b/>
+                <w:bCs/>
+              </w:rPr>
+              <w:t>Paraf</w:t>
+            </w:r>
+            <w:proofErr w:type="spellEnd"/>
+            <w:r>
+              <w:rPr>
+                <w:b/>
+                <w:bCs/>
+              </w:rPr>
               <w:t xml:space="preserve"> </w:t>
             </w:r>
-          </w:p>
-        </w:tc>
-        <w:tc>
-          <w:tcPr>
-            <w:tcW w:w="1844" w:type="dxa"/>
-            <w:tcBorders>
-              <w:top w:val="single" w:sz="5" w:space="0" w:color="000000"/>
-              <w:left w:val="single" w:sz="5" w:space="0" w:color="000000"/>
-              <w:bottom w:val="single" w:sz="5" w:space="0" w:color="000000"/>
-              <w:right w:val="single" w:sz="5" w:space="0" w:color="000000"/>
-            </w:tcBorders>
-          </w:tcPr>
-          <w:p>
-            <w:pPr>
-              <w:spacing w:after="0" w:line="259" w:lineRule="auto"/>
-              <w:ind w:left="253" w:right="0" w:firstLine="22"/>
-            </w:pPr>
             <w:proofErr w:type="spellStart"/>
             <w:r>
               <w:rPr>
                 <w:b/>
-              </w:rPr>
-              <w:t>Paraf</w:t>
+                <w:bCs/>
+              </w:rPr>
+              <w:t>Dosen</w:t>
             </w:r>
             <w:proofErr w:type="spellEnd"/>
             <w:r>
               <w:rPr>
                 <w:b/>
+                <w:bCs/>
               </w:rPr>
               <w:t xml:space="preserve"> </w:t>
             </w:r>
@@ -887,30 +606,18 @@
             <w:r>
               <w:rPr>
                 <w:b/>
-              </w:rPr>
-              <w:t>Dosen</w:t>
+                <w:bCs/>
+              </w:rPr>
+              <w:t>Pemb</w:t>
+            </w:r>
+            <w:r>
+              <w:rPr>
+                <w:b/>
+                <w:bCs/>
+              </w:rPr>
+              <w:t>imbing</w:t>
             </w:r>
             <w:proofErr w:type="spellEnd"/>
-            <w:r>
-              <w:t xml:space="preserve"> </w:t>
-            </w:r>
-            <w:proofErr w:type="spellStart"/>
-            <w:r>
-              <w:rPr>
-                <w:b/>
-              </w:rPr>
-              <w:t>Pembimbing</w:t>
-            </w:r>
-            <w:proofErr w:type="spellEnd"/>
-            <w:r>
-              <w:rPr>
-                <w:b/>
-              </w:rPr>
-              <w:t xml:space="preserve"> I</w:t>
-            </w:r>
-            <w:r>
-              <w:t xml:space="preserve"> </w:t>
-            </w:r>
           </w:p>
         </w:tc>
       </w:tr>
@@ -1598,13 +1305,8 @@
               <w:ind w:left="6" w:right="0" w:firstLine="0"/>
               <w:jc w:val="center"/>
             </w:pPr>
-            <w:proofErr w:type="spellStart"/>
-            <w:r>
-              <w:t>Bimbingan</w:t>
-            </w:r>
-            <w:proofErr w:type="spellEnd"/>
-            <w:r>
-              <w:t xml:space="preserve"> Bab IV</w:t>
+            <w:r>
+              <w:t>Program</w:t>
             </w:r>
           </w:p>
         </w:tc>
@@ -1768,6 +1470,7 @@
           <w:tab w:val="center" w:pos="1755"/>
           <w:tab w:val="center" w:pos="6743"/>
         </w:tabs>
+        <w:spacing w:after="0"/>
         <w:ind w:left="0" w:right="0" w:firstLine="0"/>
       </w:pPr>
       <w:r>
@@ -1815,15 +1518,59 @@
         <w:rPr>
           <w:sz w:val="20"/>
         </w:rPr>
-        <w:t xml:space="preserve"> </w:t>
+        <w:t xml:space="preserve">  </w:t>
       </w:r>
     </w:p>
     <w:p>
       <w:pPr>
-        <w:spacing w:after="0" w:line="259" w:lineRule="auto"/>
-        <w:ind w:left="4053" w:right="0" w:firstLine="0"/>
-        <w:jc w:val="center"/>
-      </w:pPr>
+        <w:spacing w:after="0" w:line="325" w:lineRule="auto"/>
+        <w:ind w:left="705" w:right="1971" w:hanging="497"/>
+      </w:pPr>
+      <w:proofErr w:type="spellStart"/>
+      <w:r>
+        <w:t>Bimbingan</w:t>
+      </w:r>
+      <w:proofErr w:type="spellEnd"/>
+      <w:r>
+        <w:t xml:space="preserve"> </w:t>
+      </w:r>
+      <w:proofErr w:type="spellStart"/>
+      <w:r>
+        <w:t>Skripsi</w:t>
+      </w:r>
+      <w:proofErr w:type="spellEnd"/>
+      <w:r>
+        <w:t xml:space="preserve"> </w:t>
+      </w:r>
+    </w:p>
+    <w:p>
+      <w:pPr>
+        <w:spacing w:after="0" w:line="325" w:lineRule="auto"/>
+        <w:ind w:left="705" w:right="1971" w:firstLine="0"/>
+        <w:rPr>
+          <w:sz w:val="20"/>
+        </w:rPr>
+      </w:pPr>
+      <w:proofErr w:type="spellStart"/>
+      <w:r>
+        <w:t>Dimulai</w:t>
+      </w:r>
+      <w:proofErr w:type="spellEnd"/>
+      <w:r>
+        <w:t xml:space="preserve"> pada </w:t>
+      </w:r>
+      <w:proofErr w:type="spellStart"/>
+      <w:r>
+        <w:t>tanggal</w:t>
+      </w:r>
+      <w:proofErr w:type="spellEnd"/>
+      <w:r>
+        <w:tab/>
+      </w:r>
+      <w:r>
+        <w:tab/>
+        <w:t>:4 April 2024</w:t>
+      </w:r>
       <w:r>
         <w:rPr>
           <w:sz w:val="20"/>
@@ -1833,37 +1580,12 @@
     </w:p>
     <w:p>
       <w:pPr>
-        <w:spacing w:line="325" w:lineRule="auto"/>
-        <w:ind w:left="705" w:right="1971" w:hanging="497"/>
-      </w:pPr>
-      <w:proofErr w:type="spellStart"/>
-      <w:r>
-        <w:t>Bimbingan</w:t>
-      </w:r>
-      <w:proofErr w:type="spellEnd"/>
-      <w:r>
-        <w:t xml:space="preserve"> </w:t>
-      </w:r>
-      <w:proofErr w:type="spellStart"/>
-      <w:r>
-        <w:t>Skripsi</w:t>
-      </w:r>
-      <w:proofErr w:type="spellEnd"/>
-      <w:r>
-        <w:t xml:space="preserve"> </w:t>
-      </w:r>
-    </w:p>
-    <w:p>
-      <w:pPr>
-        <w:spacing w:line="325" w:lineRule="auto"/>
+        <w:spacing w:after="0" w:line="325" w:lineRule="auto"/>
         <w:ind w:left="705" w:right="1971" w:firstLine="0"/>
-        <w:rPr>
-          <w:sz w:val="20"/>
-        </w:rPr>
-      </w:pPr>
-      <w:proofErr w:type="spellStart"/>
-      <w:r>
-        <w:t>Dimulai</w:t>
+      </w:pPr>
+      <w:proofErr w:type="spellStart"/>
+      <w:r>
+        <w:t>Diakhiri</w:t>
       </w:r>
       <w:proofErr w:type="spellEnd"/>
       <w:r>
@@ -1879,9 +1601,18 @@
       </w:r>
       <w:r>
         <w:tab/>
-      </w:r>
-      <w:r>
-        <w:t>:4 April 2024</w:t>
+        <w:t xml:space="preserve">:1 </w:t>
+      </w:r>
+      <w:proofErr w:type="spellStart"/>
+      <w:r>
+        <w:t>Juli</w:t>
+      </w:r>
+      <w:proofErr w:type="spellEnd"/>
+      <w:r>
+        <w:t xml:space="preserve"> 2024</w:t>
+      </w:r>
+      <w:r>
+        <w:tab/>
       </w:r>
       <w:r>
         <w:rPr>
@@ -1892,42 +1623,109 @@
     </w:p>
     <w:p>
       <w:pPr>
-        <w:spacing w:line="325" w:lineRule="auto"/>
-        <w:ind w:left="705" w:right="1971" w:firstLine="0"/>
-      </w:pPr>
-      <w:proofErr w:type="spellStart"/>
-      <w:r>
-        <w:t>Diakhiri</w:t>
-      </w:r>
-      <w:proofErr w:type="spellEnd"/>
-      <w:r>
-        <w:t xml:space="preserve"> pada </w:t>
-      </w:r>
-      <w:proofErr w:type="spellStart"/>
-      <w:r>
-        <w:t>tanggal</w:t>
+        <w:spacing w:after="0" w:line="259" w:lineRule="auto"/>
+        <w:ind w:right="0"/>
+      </w:pPr>
+      <w:proofErr w:type="spellStart"/>
+      <w:r>
+        <w:t>Jumlah</w:t>
+      </w:r>
+      <w:proofErr w:type="spellEnd"/>
+      <w:r>
+        <w:t xml:space="preserve"> </w:t>
+      </w:r>
+      <w:proofErr w:type="spellStart"/>
+      <w:r>
+        <w:t>pertemuan</w:t>
+      </w:r>
+      <w:proofErr w:type="spellEnd"/>
+      <w:r>
+        <w:t xml:space="preserve"> </w:t>
+      </w:r>
+      <w:proofErr w:type="spellStart"/>
+      <w:r>
+        <w:t>bimbingan</w:t>
       </w:r>
       <w:proofErr w:type="spellEnd"/>
       <w:r>
         <w:tab/>
-      </w:r>
+        <w:t xml:space="preserve">: 8 Kali </w:t>
+      </w:r>
+      <w:proofErr w:type="spellStart"/>
+      <w:r>
+        <w:t>Pertemuan</w:t>
+      </w:r>
+      <w:proofErr w:type="spellEnd"/>
       <w:r>
         <w:tab/>
-      </w:r>
-      <w:r>
-        <w:t xml:space="preserve">:1 </w:t>
-      </w:r>
-      <w:proofErr w:type="spellStart"/>
-      <w:r>
-        <w:t>Juli</w:t>
-      </w:r>
-      <w:proofErr w:type="spellEnd"/>
-      <w:r>
-        <w:t xml:space="preserve"> 2024</w:t>
-      </w:r>
-      <w:r>
-        <w:tab/>
-      </w:r>
+        <w:t xml:space="preserve"> </w:t>
+      </w:r>
+    </w:p>
+    <w:p>
+      <w:pPr>
+        <w:ind w:left="6753" w:right="367"/>
+      </w:pPr>
+      <w:proofErr w:type="spellStart"/>
+      <w:r>
+        <w:t>Disetujui</w:t>
+      </w:r>
+      <w:proofErr w:type="spellEnd"/>
+      <w:r>
+        <w:t xml:space="preserve"> oleh,  </w:t>
+      </w:r>
+    </w:p>
+    <w:p>
+      <w:pPr>
+        <w:spacing w:after="0" w:line="259" w:lineRule="auto"/>
+        <w:ind w:left="0" w:right="979" w:firstLine="0"/>
+        <w:jc w:val="right"/>
+      </w:pPr>
+      <w:proofErr w:type="spellStart"/>
+      <w:r>
+        <w:t>Dosen</w:t>
+      </w:r>
+      <w:proofErr w:type="spellEnd"/>
+      <w:r>
+        <w:t xml:space="preserve"> </w:t>
+      </w:r>
+      <w:proofErr w:type="spellStart"/>
+      <w:r>
+        <w:t>Pembimbing</w:t>
+      </w:r>
+      <w:proofErr w:type="spellEnd"/>
+      <w:r>
+        <w:t xml:space="preserve"> </w:t>
+      </w:r>
+    </w:p>
+    <w:p>
+      <w:pPr>
+        <w:spacing w:after="0" w:line="259" w:lineRule="auto"/>
+        <w:ind w:left="0" w:right="0" w:firstLine="0"/>
+      </w:pPr>
+      <w:r>
+        <w:rPr>
+          <w:sz w:val="18"/>
+        </w:rPr>
+        <w:t xml:space="preserve"> </w:t>
+      </w:r>
+    </w:p>
+    <w:p>
+      <w:pPr>
+        <w:spacing w:after="1" w:line="216" w:lineRule="auto"/>
+        <w:ind w:left="0" w:right="9433" w:firstLine="0"/>
+      </w:pPr>
+      <w:r>
+        <w:rPr>
+          <w:sz w:val="20"/>
+        </w:rPr>
+        <w:t xml:space="preserve">   </w:t>
+      </w:r>
+    </w:p>
+    <w:p>
+      <w:pPr>
+        <w:spacing w:after="29" w:line="259" w:lineRule="auto"/>
+        <w:ind w:left="0" w:right="0" w:firstLine="0"/>
+      </w:pPr>
       <w:r>
         <w:rPr>
           <w:sz w:val="20"/>
@@ -1938,79 +1736,42 @@
     <w:p>
       <w:pPr>
         <w:spacing w:after="0" w:line="259" w:lineRule="auto"/>
-        <w:ind w:right="0"/>
-      </w:pPr>
-      <w:proofErr w:type="spellStart"/>
-      <w:r>
-        <w:t>Jumlah</w:t>
-      </w:r>
-      <w:proofErr w:type="spellEnd"/>
-      <w:r>
-        <w:t xml:space="preserve"> </w:t>
-      </w:r>
-      <w:proofErr w:type="spellStart"/>
-      <w:r>
-        <w:t>pertemuan</w:t>
-      </w:r>
-      <w:proofErr w:type="spellEnd"/>
-      <w:r>
-        <w:t xml:space="preserve"> </w:t>
-      </w:r>
-      <w:proofErr w:type="spellStart"/>
-      <w:r>
-        <w:t>bimbingan</w:t>
-      </w:r>
-      <w:proofErr w:type="spellEnd"/>
-      <w:r>
-        <w:tab/>
-      </w:r>
-      <w:r>
-        <w:t xml:space="preserve">: 8 Kali </w:t>
-      </w:r>
-      <w:proofErr w:type="spellStart"/>
-      <w:r>
-        <w:t>Pertemuan</w:t>
-      </w:r>
-      <w:proofErr w:type="spellEnd"/>
-      <w:r>
-        <w:tab/>
-        <w:t xml:space="preserve"> </w:t>
-      </w:r>
-    </w:p>
-    <w:p>
-      <w:pPr>
-        <w:ind w:left="6753" w:right="367"/>
-      </w:pPr>
-      <w:proofErr w:type="spellStart"/>
-      <w:r>
-        <w:t>Disetujui</w:t>
-      </w:r>
-      <w:proofErr w:type="spellEnd"/>
-      <w:r>
-        <w:t xml:space="preserve"> oleh,  </w:t>
-      </w:r>
-    </w:p>
-    <w:p>
-      <w:pPr>
-        <w:spacing w:after="0" w:line="259" w:lineRule="auto"/>
-        <w:ind w:left="0" w:right="884" w:firstLine="0"/>
+        <w:ind w:left="10" w:right="601"/>
         <w:jc w:val="right"/>
       </w:pPr>
-      <w:proofErr w:type="spellStart"/>
-      <w:r>
-        <w:t>Dosen</w:t>
-      </w:r>
-      <w:proofErr w:type="spellEnd"/>
-      <w:r>
-        <w:t xml:space="preserve"> </w:t>
-      </w:r>
-      <w:proofErr w:type="spellStart"/>
-      <w:r>
-        <w:t>Pembimbing</w:t>
-      </w:r>
-      <w:proofErr w:type="spellEnd"/>
-      <w:r>
-        <w:t xml:space="preserve"> I</w:t>
+      <w:r>
+        <w:rPr>
+          <w:b/>
+        </w:rPr>
+        <w:t xml:space="preserve">              </w:t>
+      </w:r>
+      <w:proofErr w:type="gramStart"/>
+      <w:r>
+        <w:rPr>
+          <w:b/>
+        </w:rPr>
+        <w:t>( Muhammad</w:t>
+      </w:r>
+      <w:proofErr w:type="gramEnd"/>
+      <w:r>
+        <w:rPr>
+          <w:b/>
+        </w:rPr>
+        <w:t xml:space="preserve"> Faisal, </w:t>
+      </w:r>
+      <w:proofErr w:type="spellStart"/>
+      <w:r>
+        <w:rPr>
+          <w:b/>
+        </w:rPr>
+        <w:t>M.Kom</w:t>
+      </w:r>
+      <w:proofErr w:type="spellEnd"/>
+      <w:r>
+        <w:rPr>
+          <w:b/>
+        </w:rPr>
+        <w:t xml:space="preserve">) </w:t>
       </w:r>
     </w:p>
     <w:p>
@@ -2027,309 +1788,14 @@
     </w:p>
     <w:p>
       <w:pPr>
-        <w:spacing w:after="1" w:line="216" w:lineRule="auto"/>
-        <w:ind w:left="0" w:right="9433" w:firstLine="0"/>
-      </w:pPr>
-      <w:r>
-        <w:rPr>
-          <w:sz w:val="20"/>
-        </w:rPr>
-        <w:t xml:space="preserve">   </w:t>
-      </w:r>
-    </w:p>
-    <w:p>
-      <w:pPr>
-        <w:spacing w:after="29" w:line="259" w:lineRule="auto"/>
-        <w:ind w:left="0" w:right="0" w:firstLine="0"/>
-      </w:pPr>
-      <w:r>
-        <w:rPr>
-          <w:sz w:val="20"/>
-        </w:rPr>
-        <w:t xml:space="preserve"> </w:t>
-      </w:r>
-    </w:p>
-    <w:p>
-      <w:pPr>
-        <w:spacing w:after="0" w:line="259" w:lineRule="auto"/>
-        <w:ind w:left="10" w:right="601"/>
-        <w:jc w:val="right"/>
-      </w:pPr>
-      <w:r>
-        <w:rPr>
-          <w:b/>
-        </w:rPr>
-        <w:t xml:space="preserve">              </w:t>
-      </w:r>
-      <w:proofErr w:type="gramStart"/>
-      <w:r>
-        <w:rPr>
-          <w:b/>
-        </w:rPr>
-        <w:t>( Muhammad</w:t>
-      </w:r>
-      <w:proofErr w:type="gramEnd"/>
-      <w:r>
-        <w:rPr>
-          <w:b/>
-        </w:rPr>
-        <w:t xml:space="preserve"> Faisal, </w:t>
-      </w:r>
-      <w:proofErr w:type="spellStart"/>
-      <w:r>
-        <w:rPr>
-          <w:b/>
-        </w:rPr>
-        <w:t>M.Kom</w:t>
-      </w:r>
-      <w:proofErr w:type="spellEnd"/>
-      <w:r>
-        <w:rPr>
-          <w:b/>
-        </w:rPr>
-        <w:t xml:space="preserve">) </w:t>
-      </w:r>
-    </w:p>
-    <w:p>
-      <w:pPr>
-        <w:spacing w:after="0" w:line="259" w:lineRule="auto"/>
-        <w:ind w:left="0" w:right="0" w:firstLine="0"/>
+        <w:spacing w:after="54" w:line="253" w:lineRule="auto"/>
+        <w:ind w:left="149" w:right="3002" w:firstLine="0"/>
       </w:pPr>
       <w:r>
         <w:rPr>
           <w:sz w:val="18"/>
         </w:rPr>
         <w:t xml:space="preserve"> </w:t>
-      </w:r>
-    </w:p>
-    <w:p>
-      <w:pPr>
-        <w:spacing w:after="19" w:line="259" w:lineRule="auto"/>
-        <w:ind w:left="-5" w:right="0"/>
-      </w:pPr>
-      <w:proofErr w:type="spellStart"/>
-      <w:r>
-        <w:rPr>
-          <w:b/>
-          <w:sz w:val="18"/>
-        </w:rPr>
-        <w:t>Keterangan</w:t>
-      </w:r>
-      <w:proofErr w:type="spellEnd"/>
-      <w:r>
-        <w:rPr>
-          <w:b/>
-          <w:sz w:val="18"/>
-        </w:rPr>
-        <w:t xml:space="preserve">: </w:t>
-      </w:r>
-    </w:p>
-    <w:p>
-      <w:pPr>
-        <w:numPr>
-          <w:ilvl w:val="0"/>
-          <w:numId w:val="1"/>
-        </w:numPr>
-        <w:spacing w:after="54" w:line="253" w:lineRule="auto"/>
-        <w:ind w:right="3002" w:hanging="149"/>
-      </w:pPr>
-      <w:r>
-        <w:rPr>
-          <w:sz w:val="18"/>
-        </w:rPr>
-        <w:t xml:space="preserve">Lembar </w:t>
-      </w:r>
-      <w:proofErr w:type="spellStart"/>
-      <w:r>
-        <w:rPr>
-          <w:sz w:val="18"/>
-        </w:rPr>
-        <w:t>konsultasi</w:t>
-      </w:r>
-      <w:proofErr w:type="spellEnd"/>
-      <w:r>
-        <w:rPr>
-          <w:sz w:val="18"/>
-        </w:rPr>
-        <w:t xml:space="preserve"> </w:t>
-      </w:r>
-      <w:proofErr w:type="spellStart"/>
-      <w:r>
-        <w:rPr>
-          <w:sz w:val="18"/>
-        </w:rPr>
-        <w:t>Skripsi</w:t>
-      </w:r>
-      <w:proofErr w:type="spellEnd"/>
-      <w:r>
-        <w:rPr>
-          <w:sz w:val="18"/>
-        </w:rPr>
-        <w:t xml:space="preserve"> </w:t>
-      </w:r>
-      <w:proofErr w:type="spellStart"/>
-      <w:r>
-        <w:rPr>
-          <w:sz w:val="18"/>
-        </w:rPr>
-        <w:t>diketik</w:t>
-      </w:r>
-      <w:proofErr w:type="spellEnd"/>
-      <w:r>
-        <w:rPr>
-          <w:sz w:val="18"/>
-        </w:rPr>
-        <w:t xml:space="preserve"> </w:t>
-      </w:r>
-      <w:proofErr w:type="spellStart"/>
-      <w:r>
-        <w:rPr>
-          <w:sz w:val="18"/>
-        </w:rPr>
-        <w:t>dengan</w:t>
-      </w:r>
-      <w:proofErr w:type="spellEnd"/>
-      <w:r>
-        <w:rPr>
-          <w:sz w:val="18"/>
-        </w:rPr>
-        <w:t xml:space="preserve"> </w:t>
-      </w:r>
-      <w:proofErr w:type="spellStart"/>
-      <w:r>
-        <w:rPr>
-          <w:sz w:val="18"/>
-        </w:rPr>
-        <w:t>tanda</w:t>
-      </w:r>
-      <w:proofErr w:type="spellEnd"/>
-      <w:r>
-        <w:rPr>
-          <w:sz w:val="18"/>
-        </w:rPr>
-        <w:t xml:space="preserve"> </w:t>
-      </w:r>
-      <w:proofErr w:type="spellStart"/>
-      <w:r>
-        <w:rPr>
-          <w:sz w:val="18"/>
-        </w:rPr>
-        <w:t>tangan</w:t>
-      </w:r>
-      <w:proofErr w:type="spellEnd"/>
-      <w:r>
-        <w:rPr>
-          <w:sz w:val="18"/>
-        </w:rPr>
-        <w:t xml:space="preserve"> </w:t>
-      </w:r>
-      <w:proofErr w:type="spellStart"/>
-      <w:r>
-        <w:rPr>
-          <w:sz w:val="18"/>
-        </w:rPr>
-        <w:t>asli</w:t>
-      </w:r>
-      <w:proofErr w:type="spellEnd"/>
-      <w:r>
-        <w:rPr>
-          <w:sz w:val="18"/>
-        </w:rPr>
-        <w:t xml:space="preserve"> </w:t>
-      </w:r>
-      <w:proofErr w:type="spellStart"/>
-      <w:r>
-        <w:rPr>
-          <w:sz w:val="18"/>
-        </w:rPr>
-        <w:t>dari</w:t>
-      </w:r>
-      <w:proofErr w:type="spellEnd"/>
-      <w:r>
-        <w:rPr>
-          <w:sz w:val="18"/>
-        </w:rPr>
-        <w:t xml:space="preserve"> </w:t>
-      </w:r>
-      <w:proofErr w:type="spellStart"/>
-      <w:r>
-        <w:rPr>
-          <w:sz w:val="18"/>
-        </w:rPr>
-        <w:t>Dosen</w:t>
-      </w:r>
-      <w:proofErr w:type="spellEnd"/>
-      <w:r>
-        <w:rPr>
-          <w:sz w:val="18"/>
-        </w:rPr>
-        <w:t xml:space="preserve"> </w:t>
-      </w:r>
-      <w:proofErr w:type="spellStart"/>
-      <w:r>
-        <w:rPr>
-          <w:sz w:val="18"/>
-        </w:rPr>
-        <w:t>Pembimbing</w:t>
-      </w:r>
-      <w:proofErr w:type="spellEnd"/>
-      <w:r>
-        <w:rPr>
-          <w:sz w:val="18"/>
-        </w:rPr>
-        <w:t xml:space="preserve"> I </w:t>
-      </w:r>
-    </w:p>
-    <w:p>
-      <w:pPr>
-        <w:numPr>
-          <w:ilvl w:val="0"/>
-          <w:numId w:val="1"/>
-        </w:numPr>
-        <w:spacing w:after="54" w:line="253" w:lineRule="auto"/>
-        <w:ind w:right="3002" w:hanging="149"/>
-      </w:pPr>
-      <w:proofErr w:type="spellStart"/>
-      <w:r>
-        <w:rPr>
-          <w:sz w:val="18"/>
-        </w:rPr>
-        <w:t>Jumlah</w:t>
-      </w:r>
-      <w:proofErr w:type="spellEnd"/>
-      <w:r>
-        <w:rPr>
-          <w:sz w:val="18"/>
-        </w:rPr>
-        <w:t xml:space="preserve"> </w:t>
-      </w:r>
-      <w:proofErr w:type="spellStart"/>
-      <w:r>
-        <w:rPr>
-          <w:sz w:val="18"/>
-        </w:rPr>
-        <w:t>bimbingan</w:t>
-      </w:r>
-      <w:proofErr w:type="spellEnd"/>
-      <w:r>
-        <w:rPr>
-          <w:sz w:val="18"/>
-        </w:rPr>
-        <w:t xml:space="preserve"> minimal 8 kali </w:t>
-      </w:r>
-      <w:proofErr w:type="spellStart"/>
-      <w:r>
-        <w:rPr>
-          <w:sz w:val="18"/>
-        </w:rPr>
-        <w:t>pertemuan</w:t>
-      </w:r>
-      <w:proofErr w:type="spellEnd"/>
-      <w:r>
-        <w:rPr>
-          <w:sz w:val="18"/>
-        </w:rPr>
-        <w:t xml:space="preserve">.  </w:t>
       </w:r>
     </w:p>
     <w:sectPr>

</xml_diff>

<commit_message>
daftar buku dan daftar tabel dan bukti hosting
</commit_message>
<xml_diff>
--- a/Lampiran bimbingan/lembar konsultasi skripsi.docx
+++ b/Lampiran bimbingan/lembar konsultasi skripsi.docx
@@ -7,21 +7,6 @@
         <w:spacing w:after="1102" w:line="259" w:lineRule="auto"/>
         <w:ind w:left="0" w:right="0" w:firstLine="0"/>
       </w:pPr>
-      <w:r>
-        <w:rPr>
-          <w:sz w:val="20"/>
-        </w:rPr>
-        <w:t xml:space="preserve"> </w:t>
-      </w:r>
-    </w:p>
-    <w:p>
-      <w:pPr>
-        <w:spacing w:after="0" w:line="259" w:lineRule="auto"/>
-        <w:ind w:left="0" w:right="0" w:firstLine="0"/>
-      </w:pPr>
-      <w:r>
-        <w:t xml:space="preserve"> </w:t>
-      </w:r>
     </w:p>
     <w:tbl>
       <w:tblPr>
@@ -76,7 +61,7 @@
                           <pic:cNvPicPr/>
                         </pic:nvPicPr>
                         <pic:blipFill>
-                          <a:blip r:embed="rId5"/>
+                          <a:blip r:embed="rId8"/>
                           <a:stretch>
                             <a:fillRect/>
                           </a:stretch>
@@ -327,7 +312,7 @@
       </w:r>
       <w:proofErr w:type="spellStart"/>
       <w:r>
-        <w:t>Pembuatan</w:t>
+        <w:t>Rancang</w:t>
       </w:r>
       <w:proofErr w:type="spellEnd"/>
       <w:r>
@@ -1799,12 +1784,182 @@
       </w:r>
     </w:p>
     <w:sectPr>
+      <w:headerReference w:type="even" r:id="rId9"/>
+      <w:headerReference w:type="default" r:id="rId10"/>
+      <w:headerReference w:type="first" r:id="rId11"/>
       <w:pgSz w:w="11921" w:h="16860"/>
       <w:pgMar w:top="10" w:right="956" w:bottom="415" w:left="1481" w:header="720" w:footer="720" w:gutter="0"/>
       <w:cols w:space="720"/>
     </w:sectPr>
   </w:body>
 </w:document>
+</file>
+
+<file path=word/endnotes.xml><?xml version="1.0" encoding="utf-8"?>
+<w:endnotes xmlns:wpc="http://schemas.microsoft.com/office/word/2010/wordprocessingCanvas" xmlns:cx="http://schemas.microsoft.com/office/drawing/2014/chartex" xmlns:cx1="http://schemas.microsoft.com/office/drawing/2015/9/8/chartex" xmlns:cx2="http://schemas.microsoft.com/office/drawing/2015/10/21/chartex" xmlns:cx3="http://schemas.microsoft.com/office/drawing/2016/5/9/chartex" xmlns:cx4="http://schemas.microsoft.com/office/drawing/2016/5/10/chartex" xmlns:cx5="http://schemas.microsoft.com/office/drawing/2016/5/11/chartex" xmlns:cx6="http://schemas.microsoft.com/office/drawing/2016/5/12/chartex" xmlns:cx7="http://schemas.microsoft.com/office/drawing/2016/5/13/chartex" xmlns:cx8="http://schemas.microsoft.com/office/drawing/2016/5/14/chartex" xmlns:mc="http://schemas.openxmlformats.org/markup-compatibility/2006" xmlns:aink="http://schemas.microsoft.com/office/drawing/2016/ink" xmlns:am3d="http://schemas.microsoft.com/office/drawing/2017/model3d" xmlns:o="urn:schemas-microsoft-com:office:office" xmlns:r="http://schemas.openxmlformats.org/officeDocument/2006/relationships" xmlns:m="http://schemas.openxmlformats.org/officeDocument/2006/math" xmlns:v="urn:schemas-microsoft-com:vml" xmlns:wp14="http://schemas.microsoft.com/office/word/2010/wordprocessingDrawing" xmlns:wp="http://schemas.openxmlformats.org/drawingml/2006/wordprocessingDrawing" xmlns:w10="urn:schemas-microsoft-com:office:word" xmlns:w="http://schemas.openxmlformats.org/wordprocessingml/2006/main" xmlns:w14="http://schemas.microsoft.com/office/word/2010/wordml" xmlns:w15="http://schemas.microsoft.com/office/word/2012/wordml" xmlns:w16cex="http://schemas.microsoft.com/office/word/2018/wordml/cex" xmlns:w16cid="http://schemas.microsoft.com/office/word/2016/wordml/cid" xmlns:w16="http://schemas.microsoft.com/office/word/2018/wordml" xmlns:w16sdtdh="http://schemas.microsoft.com/office/word/2020/wordml/sdtdatahash" xmlns:w16se="http://schemas.microsoft.com/office/word/2015/wordml/symex" xmlns:wpg="http://schemas.microsoft.com/office/word/2010/wordprocessingGroup" xmlns:wpi="http://schemas.microsoft.com/office/word/2010/wordprocessingInk" xmlns:wne="http://schemas.microsoft.com/office/word/2006/wordml" xmlns:wps="http://schemas.microsoft.com/office/word/2010/wordprocessingShape" mc:Ignorable="w14 w15 w16se w16cid w16 w16cex w16sdtdh wp14">
+  <w:endnote w:type="separator" w:id="-1">
+    <w:p>
+      <w:pPr>
+        <w:spacing w:after="0" w:line="240" w:lineRule="auto"/>
+      </w:pPr>
+      <w:r>
+        <w:separator/>
+      </w:r>
+    </w:p>
+  </w:endnote>
+  <w:endnote w:type="continuationSeparator" w:id="0">
+    <w:p>
+      <w:pPr>
+        <w:spacing w:after="0" w:line="240" w:lineRule="auto"/>
+      </w:pPr>
+      <w:r>
+        <w:continuationSeparator/>
+      </w:r>
+    </w:p>
+  </w:endnote>
+</w:endnotes>
+</file>
+
+<file path=word/footnotes.xml><?xml version="1.0" encoding="utf-8"?>
+<w:footnotes xmlns:wpc="http://schemas.microsoft.com/office/word/2010/wordprocessingCanvas" xmlns:cx="http://schemas.microsoft.com/office/drawing/2014/chartex" xmlns:cx1="http://schemas.microsoft.com/office/drawing/2015/9/8/chartex" xmlns:cx2="http://schemas.microsoft.com/office/drawing/2015/10/21/chartex" xmlns:cx3="http://schemas.microsoft.com/office/drawing/2016/5/9/chartex" xmlns:cx4="http://schemas.microsoft.com/office/drawing/2016/5/10/chartex" xmlns:cx5="http://schemas.microsoft.com/office/drawing/2016/5/11/chartex" xmlns:cx6="http://schemas.microsoft.com/office/drawing/2016/5/12/chartex" xmlns:cx7="http://schemas.microsoft.com/office/drawing/2016/5/13/chartex" xmlns:cx8="http://schemas.microsoft.com/office/drawing/2016/5/14/chartex" xmlns:mc="http://schemas.openxmlformats.org/markup-compatibility/2006" xmlns:aink="http://schemas.microsoft.com/office/drawing/2016/ink" xmlns:am3d="http://schemas.microsoft.com/office/drawing/2017/model3d" xmlns:o="urn:schemas-microsoft-com:office:office" xmlns:r="http://schemas.openxmlformats.org/officeDocument/2006/relationships" xmlns:m="http://schemas.openxmlformats.org/officeDocument/2006/math" xmlns:v="urn:schemas-microsoft-com:vml" xmlns:wp14="http://schemas.microsoft.com/office/word/2010/wordprocessingDrawing" xmlns:wp="http://schemas.openxmlformats.org/drawingml/2006/wordprocessingDrawing" xmlns:w10="urn:schemas-microsoft-com:office:word" xmlns:w="http://schemas.openxmlformats.org/wordprocessingml/2006/main" xmlns:w14="http://schemas.microsoft.com/office/word/2010/wordml" xmlns:w15="http://schemas.microsoft.com/office/word/2012/wordml" xmlns:w16cex="http://schemas.microsoft.com/office/word/2018/wordml/cex" xmlns:w16cid="http://schemas.microsoft.com/office/word/2016/wordml/cid" xmlns:w16="http://schemas.microsoft.com/office/word/2018/wordml" xmlns:w16sdtdh="http://schemas.microsoft.com/office/word/2020/wordml/sdtdatahash" xmlns:w16se="http://schemas.microsoft.com/office/word/2015/wordml/symex" xmlns:wpg="http://schemas.microsoft.com/office/word/2010/wordprocessingGroup" xmlns:wpi="http://schemas.microsoft.com/office/word/2010/wordprocessingInk" xmlns:wne="http://schemas.microsoft.com/office/word/2006/wordml" xmlns:wps="http://schemas.microsoft.com/office/word/2010/wordprocessingShape" mc:Ignorable="w14 w15 w16se w16cid w16 w16cex w16sdtdh wp14">
+  <w:footnote w:type="separator" w:id="-1">
+    <w:p>
+      <w:pPr>
+        <w:spacing w:after="0" w:line="240" w:lineRule="auto"/>
+      </w:pPr>
+      <w:r>
+        <w:separator/>
+      </w:r>
+    </w:p>
+  </w:footnote>
+  <w:footnote w:type="continuationSeparator" w:id="0">
+    <w:p>
+      <w:pPr>
+        <w:spacing w:after="0" w:line="240" w:lineRule="auto"/>
+      </w:pPr>
+      <w:r>
+        <w:continuationSeparator/>
+      </w:r>
+    </w:p>
+  </w:footnote>
+</w:footnotes>
+</file>
+
+<file path=word/header1.xml><?xml version="1.0" encoding="utf-8"?>
+<w:hdr xmlns:wpc="http://schemas.microsoft.com/office/word/2010/wordprocessingCanvas" xmlns:cx="http://schemas.microsoft.com/office/drawing/2014/chartex" xmlns:cx1="http://schemas.microsoft.com/office/drawing/2015/9/8/chartex" xmlns:cx2="http://schemas.microsoft.com/office/drawing/2015/10/21/chartex" xmlns:cx3="http://schemas.microsoft.com/office/drawing/2016/5/9/chartex" xmlns:cx4="http://schemas.microsoft.com/office/drawing/2016/5/10/chartex" xmlns:cx5="http://schemas.microsoft.com/office/drawing/2016/5/11/chartex" xmlns:cx6="http://schemas.microsoft.com/office/drawing/2016/5/12/chartex" xmlns:cx7="http://schemas.microsoft.com/office/drawing/2016/5/13/chartex" xmlns:cx8="http://schemas.microsoft.com/office/drawing/2016/5/14/chartex" xmlns:mc="http://schemas.openxmlformats.org/markup-compatibility/2006" xmlns:aink="http://schemas.microsoft.com/office/drawing/2016/ink" xmlns:am3d="http://schemas.microsoft.com/office/drawing/2017/model3d" xmlns:o="urn:schemas-microsoft-com:office:office" xmlns:r="http://schemas.openxmlformats.org/officeDocument/2006/relationships" xmlns:m="http://schemas.openxmlformats.org/officeDocument/2006/math" xmlns:v="urn:schemas-microsoft-com:vml" xmlns:wp14="http://schemas.microsoft.com/office/word/2010/wordprocessingDrawing" xmlns:wp="http://schemas.openxmlformats.org/drawingml/2006/wordprocessingDrawing" xmlns:w10="urn:schemas-microsoft-com:office:word" xmlns:w="http://schemas.openxmlformats.org/wordprocessingml/2006/main" xmlns:w14="http://schemas.microsoft.com/office/word/2010/wordml" xmlns:w15="http://schemas.microsoft.com/office/word/2012/wordml" xmlns:w16cex="http://schemas.microsoft.com/office/word/2018/wordml/cex" xmlns:w16cid="http://schemas.microsoft.com/office/word/2016/wordml/cid" xmlns:w16="http://schemas.microsoft.com/office/word/2018/wordml" xmlns:w16sdtdh="http://schemas.microsoft.com/office/word/2020/wordml/sdtdatahash" xmlns:w16se="http://schemas.microsoft.com/office/word/2015/wordml/symex" xmlns:wpg="http://schemas.microsoft.com/office/word/2010/wordprocessingGroup" xmlns:wpi="http://schemas.microsoft.com/office/word/2010/wordprocessingInk" xmlns:wne="http://schemas.microsoft.com/office/word/2006/wordml" xmlns:wps="http://schemas.microsoft.com/office/word/2010/wordprocessingShape" mc:Ignorable="w14 w15 w16se w16cid w16 w16cex w16sdtdh wp14">
+  <w:p>
+    <w:pPr>
+      <w:pStyle w:val="Header"/>
+    </w:pPr>
+    <w:r>
+      <w:rPr>
+        <w:noProof/>
+      </w:rPr>
+      <w:pict w14:anchorId="04990F47">
+        <v:shapetype id="_x0000_t75" coordsize="21600,21600" o:spt="75" o:preferrelative="t" path="m@4@5l@4@11@9@11@9@5xe" filled="f" stroked="f">
+          <v:stroke joinstyle="miter"/>
+          <v:formulas>
+            <v:f eqn="if lineDrawn pixelLineWidth 0"/>
+            <v:f eqn="sum @0 1 0"/>
+            <v:f eqn="sum 0 0 @1"/>
+            <v:f eqn="prod @2 1 2"/>
+            <v:f eqn="prod @3 21600 pixelWidth"/>
+            <v:f eqn="prod @3 21600 pixelHeight"/>
+            <v:f eqn="sum @0 0 1"/>
+            <v:f eqn="prod @6 1 2"/>
+            <v:f eqn="prod @7 21600 pixelWidth"/>
+            <v:f eqn="sum @8 21600 0"/>
+            <v:f eqn="prod @7 21600 pixelHeight"/>
+            <v:f eqn="sum @10 21600 0"/>
+          </v:formulas>
+          <v:path o:extrusionok="f" gradientshapeok="t" o:connecttype="rect"/>
+          <o:lock v:ext="edit" aspectratio="t"/>
+        </v:shapetype>
+        <v:shape id="WordPictureWatermark68718016" o:spid="_x0000_s2053" type="#_x0000_t75" style="position:absolute;left:0;text-align:left;margin-left:0;margin-top:0;width:473.95pt;height:478.05pt;z-index:-251657216;mso-position-horizontal:center;mso-position-horizontal-relative:margin;mso-position-vertical:center;mso-position-vertical-relative:margin" o:allowincell="f">
+          <v:imagedata r:id="rId1" o:title="logo-universitas-bina-sarana-informatika-ubsi" gain="19661f" blacklevel="22938f"/>
+        </v:shape>
+      </w:pict>
+    </w:r>
+  </w:p>
+</w:hdr>
+</file>
+
+<file path=word/header2.xml><?xml version="1.0" encoding="utf-8"?>
+<w:hdr xmlns:wpc="http://schemas.microsoft.com/office/word/2010/wordprocessingCanvas" xmlns:cx="http://schemas.microsoft.com/office/drawing/2014/chartex" xmlns:cx1="http://schemas.microsoft.com/office/drawing/2015/9/8/chartex" xmlns:cx2="http://schemas.microsoft.com/office/drawing/2015/10/21/chartex" xmlns:cx3="http://schemas.microsoft.com/office/drawing/2016/5/9/chartex" xmlns:cx4="http://schemas.microsoft.com/office/drawing/2016/5/10/chartex" xmlns:cx5="http://schemas.microsoft.com/office/drawing/2016/5/11/chartex" xmlns:cx6="http://schemas.microsoft.com/office/drawing/2016/5/12/chartex" xmlns:cx7="http://schemas.microsoft.com/office/drawing/2016/5/13/chartex" xmlns:cx8="http://schemas.microsoft.com/office/drawing/2016/5/14/chartex" xmlns:mc="http://schemas.openxmlformats.org/markup-compatibility/2006" xmlns:aink="http://schemas.microsoft.com/office/drawing/2016/ink" xmlns:am3d="http://schemas.microsoft.com/office/drawing/2017/model3d" xmlns:o="urn:schemas-microsoft-com:office:office" xmlns:r="http://schemas.openxmlformats.org/officeDocument/2006/relationships" xmlns:m="http://schemas.openxmlformats.org/officeDocument/2006/math" xmlns:v="urn:schemas-microsoft-com:vml" xmlns:wp14="http://schemas.microsoft.com/office/word/2010/wordprocessingDrawing" xmlns:wp="http://schemas.openxmlformats.org/drawingml/2006/wordprocessingDrawing" xmlns:w10="urn:schemas-microsoft-com:office:word" xmlns:w="http://schemas.openxmlformats.org/wordprocessingml/2006/main" xmlns:w14="http://schemas.microsoft.com/office/word/2010/wordml" xmlns:w15="http://schemas.microsoft.com/office/word/2012/wordml" xmlns:w16cex="http://schemas.microsoft.com/office/word/2018/wordml/cex" xmlns:w16cid="http://schemas.microsoft.com/office/word/2016/wordml/cid" xmlns:w16="http://schemas.microsoft.com/office/word/2018/wordml" xmlns:w16sdtdh="http://schemas.microsoft.com/office/word/2020/wordml/sdtdatahash" xmlns:w16se="http://schemas.microsoft.com/office/word/2015/wordml/symex" xmlns:wpg="http://schemas.microsoft.com/office/word/2010/wordprocessingGroup" xmlns:wpi="http://schemas.microsoft.com/office/word/2010/wordprocessingInk" xmlns:wne="http://schemas.microsoft.com/office/word/2006/wordml" xmlns:wps="http://schemas.microsoft.com/office/word/2010/wordprocessingShape" mc:Ignorable="w14 w15 w16se w16cid w16 w16cex w16sdtdh wp14">
+  <w:p>
+    <w:pPr>
+      <w:pStyle w:val="Header"/>
+    </w:pPr>
+    <w:r>
+      <w:rPr>
+        <w:noProof/>
+      </w:rPr>
+      <w:pict w14:anchorId="38F1D143">
+        <v:shapetype id="_x0000_t75" coordsize="21600,21600" o:spt="75" o:preferrelative="t" path="m@4@5l@4@11@9@11@9@5xe" filled="f" stroked="f">
+          <v:stroke joinstyle="miter"/>
+          <v:formulas>
+            <v:f eqn="if lineDrawn pixelLineWidth 0"/>
+            <v:f eqn="sum @0 1 0"/>
+            <v:f eqn="sum 0 0 @1"/>
+            <v:f eqn="prod @2 1 2"/>
+            <v:f eqn="prod @3 21600 pixelWidth"/>
+            <v:f eqn="prod @3 21600 pixelHeight"/>
+            <v:f eqn="sum @0 0 1"/>
+            <v:f eqn="prod @6 1 2"/>
+            <v:f eqn="prod @7 21600 pixelWidth"/>
+            <v:f eqn="sum @8 21600 0"/>
+            <v:f eqn="prod @7 21600 pixelHeight"/>
+            <v:f eqn="sum @10 21600 0"/>
+          </v:formulas>
+          <v:path o:extrusionok="f" gradientshapeok="t" o:connecttype="rect"/>
+          <o:lock v:ext="edit" aspectratio="t"/>
+        </v:shapetype>
+        <v:shape id="WordPictureWatermark68718017" o:spid="_x0000_s2054" type="#_x0000_t75" style="position:absolute;left:0;text-align:left;margin-left:0;margin-top:0;width:283.45pt;height:285.9pt;z-index:-251656192;mso-position-horizontal:center;mso-position-horizontal-relative:margin;mso-position-vertical:center;mso-position-vertical-relative:margin" o:allowincell="f">
+          <v:imagedata r:id="rId1" o:title="logo-universitas-bina-sarana-informatika-ubsi" gain="19661f" blacklevel="22938f"/>
+        </v:shape>
+      </w:pict>
+    </w:r>
+  </w:p>
+</w:hdr>
+</file>
+
+<file path=word/header3.xml><?xml version="1.0" encoding="utf-8"?>
+<w:hdr xmlns:wpc="http://schemas.microsoft.com/office/word/2010/wordprocessingCanvas" xmlns:cx="http://schemas.microsoft.com/office/drawing/2014/chartex" xmlns:cx1="http://schemas.microsoft.com/office/drawing/2015/9/8/chartex" xmlns:cx2="http://schemas.microsoft.com/office/drawing/2015/10/21/chartex" xmlns:cx3="http://schemas.microsoft.com/office/drawing/2016/5/9/chartex" xmlns:cx4="http://schemas.microsoft.com/office/drawing/2016/5/10/chartex" xmlns:cx5="http://schemas.microsoft.com/office/drawing/2016/5/11/chartex" xmlns:cx6="http://schemas.microsoft.com/office/drawing/2016/5/12/chartex" xmlns:cx7="http://schemas.microsoft.com/office/drawing/2016/5/13/chartex" xmlns:cx8="http://schemas.microsoft.com/office/drawing/2016/5/14/chartex" xmlns:mc="http://schemas.openxmlformats.org/markup-compatibility/2006" xmlns:aink="http://schemas.microsoft.com/office/drawing/2016/ink" xmlns:am3d="http://schemas.microsoft.com/office/drawing/2017/model3d" xmlns:o="urn:schemas-microsoft-com:office:office" xmlns:r="http://schemas.openxmlformats.org/officeDocument/2006/relationships" xmlns:m="http://schemas.openxmlformats.org/officeDocument/2006/math" xmlns:v="urn:schemas-microsoft-com:vml" xmlns:wp14="http://schemas.microsoft.com/office/word/2010/wordprocessingDrawing" xmlns:wp="http://schemas.openxmlformats.org/drawingml/2006/wordprocessingDrawing" xmlns:w10="urn:schemas-microsoft-com:office:word" xmlns:w="http://schemas.openxmlformats.org/wordprocessingml/2006/main" xmlns:w14="http://schemas.microsoft.com/office/word/2010/wordml" xmlns:w15="http://schemas.microsoft.com/office/word/2012/wordml" xmlns:w16cex="http://schemas.microsoft.com/office/word/2018/wordml/cex" xmlns:w16cid="http://schemas.microsoft.com/office/word/2016/wordml/cid" xmlns:w16="http://schemas.microsoft.com/office/word/2018/wordml" xmlns:w16sdtdh="http://schemas.microsoft.com/office/word/2020/wordml/sdtdatahash" xmlns:w16se="http://schemas.microsoft.com/office/word/2015/wordml/symex" xmlns:wpg="http://schemas.microsoft.com/office/word/2010/wordprocessingGroup" xmlns:wpi="http://schemas.microsoft.com/office/word/2010/wordprocessingInk" xmlns:wne="http://schemas.microsoft.com/office/word/2006/wordml" xmlns:wps="http://schemas.microsoft.com/office/word/2010/wordprocessingShape" mc:Ignorable="w14 w15 w16se w16cid w16 w16cex w16sdtdh wp14">
+  <w:p>
+    <w:pPr>
+      <w:pStyle w:val="Header"/>
+    </w:pPr>
+    <w:r>
+      <w:rPr>
+        <w:noProof/>
+      </w:rPr>
+      <w:pict w14:anchorId="54562CC9">
+        <v:shapetype id="_x0000_t75" coordsize="21600,21600" o:spt="75" o:preferrelative="t" path="m@4@5l@4@11@9@11@9@5xe" filled="f" stroked="f">
+          <v:stroke joinstyle="miter"/>
+          <v:formulas>
+            <v:f eqn="if lineDrawn pixelLineWidth 0"/>
+            <v:f eqn="sum @0 1 0"/>
+            <v:f eqn="sum 0 0 @1"/>
+            <v:f eqn="prod @2 1 2"/>
+            <v:f eqn="prod @3 21600 pixelWidth"/>
+            <v:f eqn="prod @3 21600 pixelHeight"/>
+            <v:f eqn="sum @0 0 1"/>
+            <v:f eqn="prod @6 1 2"/>
+            <v:f eqn="prod @7 21600 pixelWidth"/>
+            <v:f eqn="sum @8 21600 0"/>
+            <v:f eqn="prod @7 21600 pixelHeight"/>
+            <v:f eqn="sum @10 21600 0"/>
+          </v:formulas>
+          <v:path o:extrusionok="f" gradientshapeok="t" o:connecttype="rect"/>
+          <o:lock v:ext="edit" aspectratio="t"/>
+        </v:shapetype>
+        <v:shape id="WordPictureWatermark68718015" o:spid="_x0000_s2052" type="#_x0000_t75" style="position:absolute;left:0;text-align:left;margin-left:0;margin-top:0;width:473.95pt;height:478.05pt;z-index:-251658240;mso-position-horizontal:center;mso-position-horizontal-relative:margin;mso-position-vertical:center;mso-position-vertical-relative:margin" o:allowincell="f">
+          <v:imagedata r:id="rId1" o:title="logo-universitas-bina-sarana-informatika-ubsi" gain="19661f" blacklevel="22938f"/>
+        </v:shape>
+      </w:pict>
+    </w:r>
+  </w:p>
+</w:hdr>
 </file>
 
 <file path=word/numbering.xml><?xml version="1.0" encoding="utf-8"?>
@@ -2690,6 +2845,58 @@
       </w:tblCellMar>
     </w:tblPr>
   </w:style>
+  <w:style w:type="paragraph" w:styleId="Header">
+    <w:name w:val="header"/>
+    <w:basedOn w:val="Normal"/>
+    <w:link w:val="HeaderChar"/>
+    <w:uiPriority w:val="99"/>
+    <w:unhideWhenUsed/>
+    <w:rsid w:val="0047658E"/>
+    <w:pPr>
+      <w:tabs>
+        <w:tab w:val="center" w:pos="4513"/>
+        <w:tab w:val="right" w:pos="9026"/>
+      </w:tabs>
+      <w:spacing w:after="0" w:line="240" w:lineRule="auto"/>
+    </w:pPr>
+  </w:style>
+  <w:style w:type="character" w:customStyle="1" w:styleId="HeaderChar">
+    <w:name w:val="Header Char"/>
+    <w:basedOn w:val="DefaultParagraphFont"/>
+    <w:link w:val="Header"/>
+    <w:uiPriority w:val="99"/>
+    <w:rsid w:val="0047658E"/>
+    <w:rPr>
+      <w:rFonts w:ascii="Times New Roman" w:eastAsia="Times New Roman" w:hAnsi="Times New Roman" w:cs="Times New Roman"/>
+      <w:color w:val="000000"/>
+    </w:rPr>
+  </w:style>
+  <w:style w:type="paragraph" w:styleId="Footer">
+    <w:name w:val="footer"/>
+    <w:basedOn w:val="Normal"/>
+    <w:link w:val="FooterChar"/>
+    <w:uiPriority w:val="99"/>
+    <w:unhideWhenUsed/>
+    <w:rsid w:val="0047658E"/>
+    <w:pPr>
+      <w:tabs>
+        <w:tab w:val="center" w:pos="4513"/>
+        <w:tab w:val="right" w:pos="9026"/>
+      </w:tabs>
+      <w:spacing w:after="0" w:line="240" w:lineRule="auto"/>
+    </w:pPr>
+  </w:style>
+  <w:style w:type="character" w:customStyle="1" w:styleId="FooterChar">
+    <w:name w:val="Footer Char"/>
+    <w:basedOn w:val="DefaultParagraphFont"/>
+    <w:link w:val="Footer"/>
+    <w:uiPriority w:val="99"/>
+    <w:rsid w:val="0047658E"/>
+    <w:rPr>
+      <w:rFonts w:ascii="Times New Roman" w:eastAsia="Times New Roman" w:hAnsi="Times New Roman" w:cs="Times New Roman"/>
+      <w:color w:val="000000"/>
+    </w:rPr>
+  </w:style>
 </w:styles>
 </file>
 
@@ -2986,4 +3193,16 @@
     </a:ext>
   </a:extLst>
 </a:theme>
+</file>
+
+<file path=customXml/item1.xml><?xml version="1.0" encoding="utf-8"?>
+<b:Sources xmlns:b="http://schemas.openxmlformats.org/officeDocument/2006/bibliography" xmlns="http://schemas.openxmlformats.org/officeDocument/2006/bibliography" SelectedStyle="\APASixthEditionOfficeOnline.xsl" StyleName="APA" Version="6"/>
+</file>
+
+<file path=customXml/itemProps1.xml><?xml version="1.0" encoding="utf-8"?>
+<ds:datastoreItem xmlns:ds="http://schemas.openxmlformats.org/officeDocument/2006/customXml" ds:itemID="{722BF446-FEBE-44D2-A33E-6AC124D04451}">
+  <ds:schemaRefs>
+    <ds:schemaRef ds:uri="http://schemas.openxmlformats.org/officeDocument/2006/bibliography"/>
+  </ds:schemaRefs>
+</ds:datastoreItem>
 </file>
</xml_diff>